<commit_message>
Aim No. 1 updated
</commit_message>
<xml_diff>
--- a/t32/idp.docx
+++ b/t32/idp.docx
@@ -110,6 +110,7 @@
         <w:tblStyle w:val="Table"/>
         <w:tblW w:type="auto" w:w="0"/>
         <w:tblLook w:firstRow="0" w:lastRow="0" w:firstColumn="0" w:lastColumn="0" w:noHBand="0" w:noVBand="0" w:val="0000"/>
+        <w:jc w:val="start"/>
       </w:tblPr>
       <w:tblGrid>
         <w:gridCol w:w="3960"/>
@@ -347,6 +348,7 @@
         <w:tblStyle w:val="Table"/>
         <w:tblW w:type="pct" w:w="5000"/>
         <w:tblLook w:firstRow="0" w:lastRow="0" w:firstColumn="0" w:lastColumn="0" w:noHBand="0" w:noVBand="0" w:val="0000"/>
+        <w:jc w:val="start"/>
       </w:tblPr>
       <w:tblGrid>
         <w:gridCol w:w="2640"/>
@@ -587,6 +589,7 @@
         <w:tblStyle w:val="Table"/>
         <w:tblW w:type="pct" w:w="5000"/>
         <w:tblLook w:firstRow="0" w:lastRow="0" w:firstColumn="0" w:lastColumn="0" w:noHBand="0" w:noVBand="0" w:val="0000"/>
+        <w:jc w:val="start"/>
       </w:tblPr>
       <w:tblGrid>
         <w:gridCol w:w="2640"/>
@@ -994,11 +997,9 @@
       </w:r>
       <w:r>
         <w:rPr>
-          <w:bCs/>
-          <w:b/>
           <w:vertAlign w:val="superscript"/>
         </w:rPr>
-        <w:t xml:space="preserve">Lown1968?</w:t>
+        <w:t xml:space="preserve">1</w:t>
       </w:r>
       <w:r>
         <w:t xml:space="preserve"> </w:t>
@@ -1010,15 +1011,7 @@
         <w:rPr>
           <w:vertAlign w:val="superscript"/>
         </w:rPr>
-        <w:t xml:space="preserve">1,</w:t>
-      </w:r>
-      <w:r>
-        <w:rPr>
-          <w:bCs/>
-          <w:b/>
-          <w:vertAlign w:val="superscript"/>
-        </w:rPr>
-        <w:t xml:space="preserve">Hayashi2015?</w:t>
+        <w:t xml:space="preserve">2,3</w:t>
       </w:r>
       <w:r>
         <w:t xml:space="preserve">.</w:t>
@@ -1193,6 +1186,7 @@
         <w:tblStyle w:val="Table"/>
         <w:tblW w:type="auto" w:w="0"/>
         <w:tblLook w:firstRow="1" w:lastRow="0" w:firstColumn="0" w:lastColumn="0" w:noHBand="0" w:noVBand="0" w:val="0020"/>
+        <w:jc w:val="start"/>
       </w:tblPr>
       <w:tblGrid>
         <w:gridCol w:w="3960"/>
@@ -1560,7 +1554,7 @@
         <w:rPr>
           <w:vertAlign w:val="superscript"/>
         </w:rPr>
-        <w:t xml:space="preserve">2,3</w:t>
+        <w:t xml:space="preserve">4,5</w:t>
       </w:r>
       <w:r>
         <w:t xml:space="preserve"> </w:t>
@@ -1578,7 +1572,7 @@
         <w:rPr>
           <w:vertAlign w:val="superscript"/>
         </w:rPr>
-        <w:t xml:space="preserve">4</w:t>
+        <w:t xml:space="preserve">6</w:t>
       </w:r>
       <w:r>
         <w:t xml:space="preserve"> </w:t>
@@ -1590,7 +1584,7 @@
         <w:rPr>
           <w:vertAlign w:val="superscript"/>
         </w:rPr>
-        <w:t xml:space="preserve">5,6</w:t>
+        <w:t xml:space="preserve">7,8</w:t>
       </w:r>
     </w:p>
     <w:p>
@@ -1892,7 +1886,7 @@
       </w:r>
     </w:p>
     <w:bookmarkEnd w:id="30"/>
-    <w:bookmarkStart w:id="44" w:name="references"/>
+    <w:bookmarkStart w:id="48" w:name="references"/>
     <w:p>
       <w:pPr>
         <w:pStyle w:val="Heading1"/>
@@ -1901,8 +1895,8 @@
         <w:t xml:space="preserve">References</w:t>
       </w:r>
     </w:p>
-    <w:bookmarkStart w:id="43" w:name="refs"/>
-    <w:bookmarkStart w:id="32" w:name="ref-Lown1977"/>
+    <w:bookmarkStart w:id="47" w:name="refs"/>
+    <w:bookmarkStart w:id="32" w:name="ref-Lown1968"/>
     <w:p>
       <w:pPr>
         <w:pStyle w:val="Bibliography"/>
@@ -1917,9 +1911,69 @@
         <w:t xml:space="preserve">	</w:t>
       </w:r>
       <w:r>
+        <w:t xml:space="preserve">Lown B, Selzer A. The coronary care unit. The American Journal of Cardiology 1968;22:597–602. doi:</w:t>
+      </w:r>
+      <w:hyperlink r:id="rId31">
+        <w:r>
+          <w:rPr>
+            <w:rStyle w:val="Hyperlink"/>
+          </w:rPr>
+          <w:t xml:space="preserve">10.1016/0002-9149(68)90167-7</w:t>
+        </w:r>
+      </w:hyperlink>
+      <w:r>
+        <w:t xml:space="preserve">.</w:t>
+      </w:r>
+    </w:p>
+    <w:bookmarkEnd w:id="32"/>
+    <w:bookmarkStart w:id="34" w:name="ref-Hayashi2015"/>
+    <w:p>
+      <w:pPr>
+        <w:pStyle w:val="Bibliography"/>
+      </w:pPr>
+      <w:r>
+        <w:t xml:space="preserve">2.</w:t>
+      </w:r>
+      <w:r>
+        <w:t xml:space="preserve"> </w:t>
+      </w:r>
+      <w:r>
+        <w:t xml:space="preserve">	</w:t>
+      </w:r>
+      <w:r>
+        <w:t xml:space="preserve">Hayashi M, Shimizu W, Albert CM. The spectrum of epidemiology underlying sudden cardiac death. Circulation Research 2015;116:1887–1906. doi:</w:t>
+      </w:r>
+      <w:hyperlink r:id="rId33">
+        <w:r>
+          <w:rPr>
+            <w:rStyle w:val="Hyperlink"/>
+          </w:rPr>
+          <w:t xml:space="preserve">10.1161/CIRCRESAHA.116.304521</w:t>
+        </w:r>
+      </w:hyperlink>
+      <w:r>
+        <w:t xml:space="preserve">.</w:t>
+      </w:r>
+    </w:p>
+    <w:bookmarkEnd w:id="34"/>
+    <w:bookmarkStart w:id="36" w:name="ref-Lown1977"/>
+    <w:p>
+      <w:pPr>
+        <w:pStyle w:val="Bibliography"/>
+      </w:pPr>
+      <w:r>
+        <w:t xml:space="preserve">3.</w:t>
+      </w:r>
+      <w:r>
+        <w:t xml:space="preserve"> </w:t>
+      </w:r>
+      <w:r>
+        <w:t xml:space="preserve">	</w:t>
+      </w:r>
+      <w:r>
         <w:t xml:space="preserve">Lown B, Verrier RL, Rabinowitz SH. Neural and psychologic mechanisms and the problem of sudden cardiac death. The American Journal of Cardiology 1977;39:890–902. doi:</w:t>
       </w:r>
-      <w:hyperlink r:id="rId31">
+      <w:hyperlink r:id="rId35">
         <w:r>
           <w:rPr>
             <w:rStyle w:val="Hyperlink"/>
@@ -1931,14 +1985,14 @@
         <w:t xml:space="preserve">.</w:t>
       </w:r>
     </w:p>
-    <w:bookmarkEnd w:id="32"/>
-    <w:bookmarkStart w:id="34" w:name="ref-Hoover2009"/>
+    <w:bookmarkEnd w:id="36"/>
+    <w:bookmarkStart w:id="38" w:name="ref-Hoover2009"/>
     <w:p>
       <w:pPr>
         <w:pStyle w:val="Bibliography"/>
       </w:pPr>
       <w:r>
-        <w:t xml:space="preserve">2.</w:t>
+        <w:t xml:space="preserve">4.</w:t>
       </w:r>
       <w:r>
         <w:t xml:space="preserve"> </w:t>
@@ -1949,7 +2003,7 @@
       <w:r>
         <w:t xml:space="preserve">Hoover DB, Isaacs ER, Jacques F, Hoard JL, Pagé P, Armour JA. Localization of multiple neurotransmitters in surgically derived specimens of human atrial ganglia. Neuroscience 2009;164:1170–1179. doi:</w:t>
       </w:r>
-      <w:hyperlink r:id="rId33">
+      <w:hyperlink r:id="rId37">
         <w:r>
           <w:rPr>
             <w:rStyle w:val="Hyperlink"/>
@@ -1961,14 +2015,14 @@
         <w:t xml:space="preserve">.</w:t>
       </w:r>
     </w:p>
-    <w:bookmarkEnd w:id="34"/>
-    <w:bookmarkStart w:id="36" w:name="ref-Armour1997"/>
+    <w:bookmarkEnd w:id="38"/>
+    <w:bookmarkStart w:id="40" w:name="ref-Armour1997"/>
     <w:p>
       <w:pPr>
         <w:pStyle w:val="Bibliography"/>
       </w:pPr>
       <w:r>
-        <w:t xml:space="preserve">3.</w:t>
+        <w:t xml:space="preserve">5.</w:t>
       </w:r>
       <w:r>
         <w:t xml:space="preserve"> </w:t>
@@ -1979,7 +2033,7 @@
       <w:r>
         <w:t xml:space="preserve">Armour JA, Murphy DA, Yuan BX, Macdonald S, Hopkins DA. Gross and microscopic anatomy of the human intrinsic cardiac nervous system. Anatomical Record 1997;247:289–298. doi:</w:t>
       </w:r>
-      <w:hyperlink r:id="rId35">
+      <w:hyperlink r:id="rId39">
         <w:r>
           <w:rPr>
             <w:rStyle w:val="Hyperlink"/>
@@ -1991,14 +2045,14 @@
         <w:t xml:space="preserve">.</w:t>
       </w:r>
     </w:p>
-    <w:bookmarkEnd w:id="36"/>
-    <w:bookmarkStart w:id="38" w:name="ref-Coote2013"/>
+    <w:bookmarkEnd w:id="40"/>
+    <w:bookmarkStart w:id="42" w:name="ref-Coote2013"/>
     <w:p>
       <w:pPr>
         <w:pStyle w:val="Bibliography"/>
       </w:pPr>
       <w:r>
-        <w:t xml:space="preserve">4.</w:t>
+        <w:t xml:space="preserve">6.</w:t>
       </w:r>
       <w:r>
         <w:t xml:space="preserve"> </w:t>
@@ -2009,7 +2063,7 @@
       <w:r>
         <w:t xml:space="preserve">Coote JH. Myths and realities of the cardiac vagus. Journal of Physiology 2013;591:4073–4085. doi:</w:t>
       </w:r>
-      <w:hyperlink r:id="rId37">
+      <w:hyperlink r:id="rId41">
         <w:r>
           <w:rPr>
             <w:rStyle w:val="Hyperlink"/>
@@ -2021,14 +2075,14 @@
         <w:t xml:space="preserve">.</w:t>
       </w:r>
     </w:p>
-    <w:bookmarkEnd w:id="38"/>
-    <w:bookmarkStart w:id="40" w:name="ref-Kalla2020"/>
+    <w:bookmarkEnd w:id="42"/>
+    <w:bookmarkStart w:id="44" w:name="ref-Kalla2020"/>
     <w:p>
       <w:pPr>
         <w:pStyle w:val="Bibliography"/>
       </w:pPr>
       <w:r>
-        <w:t xml:space="preserve">5.</w:t>
+        <w:t xml:space="preserve">7.</w:t>
       </w:r>
       <w:r>
         <w:t xml:space="preserve"> </w:t>
@@ -2039,7 +2093,7 @@
       <w:r>
         <w:t xml:space="preserve">Kalla M, Hao G, Tapoulal N, Tomek J, Liu K, Woodward L, et al. The cardiac sympathetic co-transmitter neuropeptide y is pro-arrhythmic following ST-elevation myocardial infarction despite beta-blockade. European Heart Journal 2020;41:2168–2179. doi:</w:t>
       </w:r>
-      <w:hyperlink r:id="rId39">
+      <w:hyperlink r:id="rId43">
         <w:r>
           <w:rPr>
             <w:rStyle w:val="Hyperlink"/>
@@ -2051,14 +2105,14 @@
         <w:t xml:space="preserve">.</w:t>
       </w:r>
     </w:p>
-    <w:bookmarkEnd w:id="40"/>
-    <w:bookmarkStart w:id="42" w:name="ref-Herring2008"/>
+    <w:bookmarkEnd w:id="44"/>
+    <w:bookmarkStart w:id="46" w:name="ref-Herring2008"/>
     <w:p>
       <w:pPr>
         <w:pStyle w:val="Bibliography"/>
       </w:pPr>
       <w:r>
-        <w:t xml:space="preserve">6.</w:t>
+        <w:t xml:space="preserve">8.</w:t>
       </w:r>
       <w:r>
         <w:t xml:space="preserve"> </w:t>
@@ -2069,7 +2123,7 @@
       <w:r>
         <w:t xml:space="preserve">Herring N, Lokale MN, Danson EJ, Heaton DA, Paterson DJ. Neuropeptide y reduces acetylcholine release and vagal bradycardia via a Y2 receptor-mediated, protein kinase c-dependent pathway. Journal of Molecular and Cellular Cardiology 2008;44:477–485. doi:</w:t>
       </w:r>
-      <w:hyperlink r:id="rId41">
+      <w:hyperlink r:id="rId45">
         <w:r>
           <w:rPr>
             <w:rStyle w:val="Hyperlink"/>
@@ -2081,9 +2135,9 @@
         <w:t xml:space="preserve">.</w:t>
       </w:r>
     </w:p>
-    <w:bookmarkEnd w:id="42"/>
-    <w:bookmarkEnd w:id="43"/>
-    <w:bookmarkEnd w:id="44"/>
+    <w:bookmarkEnd w:id="46"/>
+    <w:bookmarkEnd w:id="47"/>
+    <w:bookmarkEnd w:id="48"/>
     <w:sectPr>
       <w:pgSz w:h="15840" w:w="12240"/>
       <w:pgMar w:bottom="720" w:footer="720" w:gutter="0" w:header="720" w:left="720" w:right="720" w:top="720"/>

</xml_diff>